<commit_message>
cao ni ma de falibahe kelisiya
</commit_message>
<xml_diff>
--- a/Background.docx
+++ b/Background.docx
@@ -3,14 +3,22 @@
 <w:document xmlns:wpc="http://schemas.microsoft.com/office/word/2010/wordprocessingCanvas" xmlns:mo="http://schemas.microsoft.com/office/mac/office/2008/main" xmlns:mc="http://schemas.openxmlformats.org/markup-compatibility/2006" xmlns:mv="urn:schemas-microsoft-com:mac:vml" xmlns:o="urn:schemas-microsoft-com:office:office" xmlns:r="http://schemas.openxmlformats.org/officeDocument/2006/relationships" xmlns:m="http://schemas.openxmlformats.org/officeDocument/2006/math" xmlns:v="urn:schemas-microsoft-com:vml" xmlns:wp14="http://schemas.microsoft.com/office/word/2010/wordprocessingDrawing" xmlns:wp="http://schemas.openxmlformats.org/drawingml/2006/wordprocessingDrawing" xmlns:w10="urn:schemas-microsoft-com:office:word" xmlns:w="http://schemas.openxmlformats.org/wordprocessingml/2006/main" xmlns:w14="http://schemas.microsoft.com/office/word/2010/wordml" xmlns:w15="http://schemas.microsoft.com/office/word/2012/wordml" xmlns:wpg="http://schemas.microsoft.com/office/word/2010/wordprocessingGroup" xmlns:wpi="http://schemas.microsoft.com/office/word/2010/wordprocessingInk" xmlns:wne="http://schemas.microsoft.com/office/word/2006/wordml" xmlns:wps="http://schemas.microsoft.com/office/word/2010/wordprocessingShape" mc:Ignorable="w14 w15 wp14">
   <w:body>
     <w:p>
-      <w:r>
-        <w:t>Background</w:t>
-      </w:r>
-      <w:r>
-        <w:t>:</w:t>
-      </w:r>
-    </w:p>
-    <w:p>
+      <w:pPr>
+        <w:rPr>
+          <w:shd w:val="pct15" w:color="auto" w:fill="FFFFFF"/>
+        </w:rPr>
+      </w:pPr>
+      <w:r>
+        <w:rPr>
+          <w:shd w:val="pct15" w:color="auto" w:fill="FFFFFF"/>
+        </w:rPr>
+        <w:t>Background:</w:t>
+      </w:r>
+    </w:p>
+    <w:p>
+      <w:pPr>
+        <w:outlineLvl w:val="0"/>
+      </w:pPr>
       <w:r>
         <w:t>1.</w:t>
       </w:r>
@@ -178,33 +186,40 @@
       </w:r>
     </w:p>
     <w:p>
-      <w:r>
-        <w:t xml:space="preserve"> CONTENTS2. SUMMARY OF PROPOSAL1.  Roundabouts are where number of junctions meets from different </w:t>
+      <w:pPr>
+        <w:outlineLvl w:val="0"/>
+      </w:pPr>
+      <w:r>
+        <w:t xml:space="preserve"> CONTENTS2. SUMMARY OF PROPOSAL</w:t>
+      </w:r>
+    </w:p>
+    <w:p/>
+    <w:p>
+      <w:r>
+        <w:t>1.  Roundabouts are where number of junctions meets from different direction.</w:t>
+      </w:r>
+    </w:p>
+    <w:p/>
+    <w:p>
+      <w:r>
+        <w:t xml:space="preserve">Roundabout are design for number of </w:t>
+      </w:r>
+      <w:proofErr w:type="spellStart"/>
+      <w:r>
+        <w:t>juctions</w:t>
+      </w:r>
+      <w:proofErr w:type="spellEnd"/>
+      <w:r>
+        <w:t xml:space="preserve"> meets from different </w:t>
       </w:r>
       <w:proofErr w:type="spellStart"/>
       <w:proofErr w:type="gramStart"/>
       <w:r>
-        <w:t>direction.Roundabout</w:t>
+        <w:t>dirctions.Roundabouts</w:t>
       </w:r>
       <w:proofErr w:type="spellEnd"/>
       <w:proofErr w:type="gramEnd"/>
       <w:r>
-        <w:t xml:space="preserve"> are design for number of </w:t>
-      </w:r>
-      <w:proofErr w:type="spellStart"/>
-      <w:r>
-        <w:t>juctions</w:t>
-      </w:r>
-      <w:proofErr w:type="spellEnd"/>
-      <w:r>
-        <w:t xml:space="preserve"> meets from different </w:t>
-      </w:r>
-      <w:proofErr w:type="spellStart"/>
-      <w:r>
-        <w:t>dirctions.Roundabouts</w:t>
-      </w:r>
-      <w:proofErr w:type="spellEnd"/>
-      <w:r>
         <w:t xml:space="preserve"> are designed to keep the traffic flow in clockwise.  The </w:t>
       </w:r>
       <w:proofErr w:type="spellStart"/>
@@ -285,7 +300,17 @@
       </w:r>
       <w:proofErr w:type="spellEnd"/>
       <w:r>
-        <w:t xml:space="preserve"> wise for the roundabouts.2.  T-junction3.  cross-junction</w:t>
+        <w:t xml:space="preserve"> wise for the roundabouts.</w:t>
+      </w:r>
+    </w:p>
+    <w:p>
+      <w:r>
+        <w:t>2.  T-junction</w:t>
+      </w:r>
+    </w:p>
+    <w:p>
+      <w:r>
+        <w:t>3.  cross-junction</w:t>
       </w:r>
     </w:p>
     <w:p/>
@@ -302,19 +327,86 @@
       </w:r>
       <w:proofErr w:type="spellEnd"/>
     </w:p>
-    <w:p>
-      <w:r>
-        <w:t xml:space="preserve">LPS.JS is the JavaScript </w:t>
-      </w:r>
-    </w:p>
     <w:p/>
+    <w:p>
+      <w:r>
+        <w:t xml:space="preserve">LPS.JS is the JavaScript interpreter most of the function works fine except the peer to peer function. </w:t>
+      </w:r>
+    </w:p>
     <w:p/>
+    <w:p>
+      <w:r>
+        <w:t xml:space="preserve">LPS studio is the visualisation tool for LPS program. Since the p2p function is not working at this moment. P2P services </w:t>
+      </w:r>
+      <w:proofErr w:type="gramStart"/>
+      <w:r>
+        <w:t>is</w:t>
+      </w:r>
+      <w:proofErr w:type="gramEnd"/>
+      <w:r>
+        <w:t xml:space="preserve"> considered to be re-implemented in the </w:t>
+      </w:r>
+      <w:proofErr w:type="spellStart"/>
+      <w:r>
+        <w:t>lps</w:t>
+      </w:r>
+      <w:proofErr w:type="spellEnd"/>
+      <w:r>
+        <w:t xml:space="preserve"> visualisation system. Because the visualization is not part of the LPS program and the visualisation as treated as a set of fluent which run current with the LPS program it has a certain of problems that encountered. Including the conflict between the print statement in the LPS program. The malfunctioning in the recursion call etc. </w:t>
+      </w:r>
+    </w:p>
     <w:p/>
     <w:p>
       <w:r>
+        <w:lastRenderedPageBreak/>
+        <w:t xml:space="preserve">LPS CLI tool gives the interface of testing and running the LPS interpreter in command line level including. It is a lower level of running time implement of lps.js. </w:t>
+      </w:r>
+      <w:proofErr w:type="gramStart"/>
+      <w:r>
+        <w:t>However</w:t>
+      </w:r>
+      <w:proofErr w:type="gramEnd"/>
+      <w:r>
+        <w:t xml:space="preserve"> the code is not documented at all, so it takes a long time to understand the logic in the code. Code is not documented either. </w:t>
+      </w:r>
+    </w:p>
+    <w:p/>
+    <w:p>
+      <w:r>
+        <w:t xml:space="preserve">LPS web version due to the outdated dependency the whole program cannot be used anymore. The main diagram visualization will crash. Also, the code is not documented. </w:t>
+      </w:r>
+    </w:p>
+    <w:p/>
+    <w:p>
+      <w:r>
+        <w:t xml:space="preserve">The testing function which has already implemented are not useful. Since all the testing is testing the class types none of the test function is about logic and functionality. Also, there most of the tests are aiming to check whether there is the specification file generated using </w:t>
+      </w:r>
+      <w:proofErr w:type="spellStart"/>
+      <w:r>
+        <w:t>lps</w:t>
+      </w:r>
+      <w:proofErr w:type="spellEnd"/>
+      <w:r>
+        <w:t>-generate-spec function which makes no sense to LPS visualization.</w:t>
+      </w:r>
+    </w:p>
+    <w:p/>
+    <w:p>
+      <w:pPr>
+        <w:rPr>
+          <w:shd w:val="pct15" w:color="auto" w:fill="FFFFFF"/>
+        </w:rPr>
+      </w:pPr>
+      <w:r>
+        <w:rPr>
+          <w:shd w:val="pct15" w:color="auto" w:fill="FFFFFF"/>
+        </w:rPr>
         <w:t>Summary of proposal</w:t>
       </w:r>
       <w:r>
+        <w:rPr>
+          <w:shd w:val="pct15" w:color="auto" w:fill="FFFFFF"/>
+        </w:rPr>
         <w:t>:</w:t>
       </w:r>
     </w:p>
@@ -327,16 +419,28 @@
         <w:spacing w:after="240" w:line="340" w:lineRule="atLeast"/>
       </w:pPr>
       <w:r>
-        <w:t xml:space="preserve">The main objective of this project is to implement a </w:t>
-      </w:r>
-      <w:r>
-        <w:t xml:space="preserve">visualization tool for </w:t>
-      </w:r>
-      <w:r>
-        <w:t xml:space="preserve">LPS interpreter in JavaScript. </w:t>
-      </w:r>
-      <w:r>
-        <w:t xml:space="preserve">To achieve this objective, the following were required: </w:t>
+        <w:t xml:space="preserve">The main objective of this project is to implement a visualization tool for LPS interpreter in JavaScript. Since all the previous code is not documented and based on the point in the background section, spending time to fix the bugs which left from a lot of legacy code is not desirable. A new program should be developed, because abandoning all the previous code and change all the structure is very time consuming and risky. This project intends to only use the function which works fine in LPS.js and re-implement the visualization in the front-end side. </w:t>
+      </w:r>
+      <w:r>
+        <w:t>Moreover</w:t>
+      </w:r>
+      <w:r>
+        <w:t>, a tutorial and a well-documented code will also be available. If time allows the tutorial will be hosted on a server, otherwise it will be at least on a static web.</w:t>
+      </w:r>
+    </w:p>
+    <w:p>
+      <w:pPr>
+        <w:widowControl w:val="0"/>
+        <w:autoSpaceDE w:val="0"/>
+        <w:autoSpaceDN w:val="0"/>
+        <w:adjustRightInd w:val="0"/>
+        <w:spacing w:after="240" w:line="340" w:lineRule="atLeast"/>
+      </w:pPr>
+      <w:r>
+        <w:t xml:space="preserve">To achieve this objective, the following was required: </w:t>
+      </w:r>
+      <w:r>
+        <w:t>Understand the LPS syntax and semantics</w:t>
       </w:r>
     </w:p>
     <w:p>
@@ -353,7 +457,7 @@
         <w:spacing w:after="240" w:line="340" w:lineRule="atLeast"/>
       </w:pPr>
       <w:r>
-        <w:t>Understand the LPS syntax and semantics</w:t>
+        <w:t>Understand the LPS.js interpreter where the backend will be running.</w:t>
       </w:r>
     </w:p>
     <w:p>
@@ -370,7 +474,28 @@
         <w:spacing w:after="240" w:line="340" w:lineRule="atLeast"/>
       </w:pPr>
       <w:r>
-        <w:t>Understand the LPS.js interpreter where the backend will be running.</w:t>
+        <w:t>Understand Node.</w:t>
+      </w:r>
+      <w:r>
+        <w:t xml:space="preserve">js </w:t>
+      </w:r>
+      <w:r>
+        <w:t>runtime</w:t>
+      </w:r>
+      <w:r>
+        <w:t xml:space="preserve"> where the backend will </w:t>
+      </w:r>
+      <w:r>
+        <w:t>be tested</w:t>
+      </w:r>
+      <w:r>
+        <w:t xml:space="preserve"> and running</w:t>
+      </w:r>
+      <w:r>
+        <w:t xml:space="preserve"> on</w:t>
+      </w:r>
+      <w:r>
+        <w:t>.</w:t>
       </w:r>
     </w:p>
     <w:p>
@@ -387,7 +512,19 @@
         <w:spacing w:after="240" w:line="340" w:lineRule="atLeast"/>
       </w:pPr>
       <w:r>
-        <w:t xml:space="preserve">Design a suitable system for the LPS visualization </w:t>
+        <w:t>Design a</w:t>
+      </w:r>
+      <w:r>
+        <w:t>n</w:t>
+      </w:r>
+      <w:r>
+        <w:t xml:space="preserve"> easy-to-use and well </w:t>
+      </w:r>
+      <w:r>
+        <w:t>documented</w:t>
+      </w:r>
+      <w:r>
+        <w:t xml:space="preserve"> front end and back end.</w:t>
       </w:r>
     </w:p>
     <w:p>
@@ -404,35 +541,422 @@
         <w:spacing w:after="240" w:line="340" w:lineRule="atLeast"/>
       </w:pPr>
       <w:r>
-        <w:t>Preparing different cases of different scenario for traffic as described in section 2.</w:t>
+        <w:t xml:space="preserve">Design a suitable system for the LPS visualization </w:t>
       </w:r>
     </w:p>
     <w:p>
       <w:pPr>
         <w:pStyle w:val="ListParagraph"/>
-        <w:widowControl w:val="0"/>
         <w:numPr>
           <w:ilvl w:val="0"/>
           <w:numId w:val="1"/>
         </w:numPr>
+      </w:pPr>
+      <w:r>
+        <w:t>Preparing different cases of the different scenarios for traffic as described in</w:t>
+      </w:r>
+      <w:r>
+        <w:t xml:space="preserve"> section </w:t>
+      </w:r>
+    </w:p>
+    <w:p>
+      <w:pPr>
+        <w:pStyle w:val="ListParagraph"/>
+        <w:widowControl w:val="0"/>
         <w:autoSpaceDE w:val="0"/>
         <w:autoSpaceDN w:val="0"/>
         <w:adjustRightInd w:val="0"/>
         <w:spacing w:after="240" w:line="340" w:lineRule="atLeast"/>
       </w:pPr>
+      <w:r>
+        <w:rPr>
+          <w:noProof/>
+        </w:rPr>
+        <w:drawing>
+          <wp:inline distT="0" distB="0" distL="0" distR="0" wp14:anchorId="729EEF0D" wp14:editId="2C29211C">
+            <wp:extent cx="5719445" cy="3695065"/>
+            <wp:effectExtent l="0" t="0" r="0" b="0"/>
+            <wp:docPr id="5" name="Picture 5" descr="../../../Downloads/project%20system%20diagram-5.png"/>
+            <wp:cNvGraphicFramePr>
+              <a:graphicFrameLocks xmlns:a="http://schemas.openxmlformats.org/drawingml/2006/main" noChangeAspect="1"/>
+            </wp:cNvGraphicFramePr>
+            <a:graphic xmlns:a="http://schemas.openxmlformats.org/drawingml/2006/main">
+              <a:graphicData uri="http://schemas.openxmlformats.org/drawingml/2006/picture">
+                <pic:pic xmlns:pic="http://schemas.openxmlformats.org/drawingml/2006/picture">
+                  <pic:nvPicPr>
+                    <pic:cNvPr id="0" name="Picture 5" descr="../../../Downloads/project%20system%20diagram-5.png"/>
+                    <pic:cNvPicPr>
+                      <a:picLocks noChangeAspect="1" noChangeArrowheads="1"/>
+                    </pic:cNvPicPr>
+                  </pic:nvPicPr>
+                  <pic:blipFill>
+                    <a:blip r:embed="rId5">
+                      <a:extLst>
+                        <a:ext uri="{28A0092B-C50C-407E-A947-70E740481C1C}">
+                          <a14:useLocalDpi xmlns:a14="http://schemas.microsoft.com/office/drawing/2010/main" val="0"/>
+                        </a:ext>
+                      </a:extLst>
+                    </a:blip>
+                    <a:srcRect/>
+                    <a:stretch>
+                      <a:fillRect/>
+                    </a:stretch>
+                  </pic:blipFill>
+                  <pic:spPr bwMode="auto">
+                    <a:xfrm>
+                      <a:off x="0" y="0"/>
+                      <a:ext cx="5719445" cy="3695065"/>
+                    </a:xfrm>
+                    <a:prstGeom prst="rect">
+                      <a:avLst/>
+                    </a:prstGeom>
+                    <a:noFill/>
+                    <a:ln>
+                      <a:noFill/>
+                    </a:ln>
+                  </pic:spPr>
+                </pic:pic>
+              </a:graphicData>
+            </a:graphic>
+          </wp:inline>
+        </w:drawing>
+      </w:r>
     </w:p>
     <w:p/>
+    <w:p>
+      <w:r>
+        <w:t>This is the system diagram: the basic flow is that the user has input only to the LPS program strict to the traffic visualization.  Once the front side has the LPS code the code will be transfer to the LPS.js interpreter then phrase to AST-node. An asynchronous indicating function call will be called only the backend start to generate AST</w:t>
+      </w:r>
+      <w:r>
+        <w:t>-</w:t>
+      </w:r>
+      <w:r>
+        <w:t>node node. Error handling needs to be done to indicate the user whether the program is valid. Once the backend finished running the valid LPS program, the user will be promoted a visualisation function button that user will be able to visualise the LPS code</w:t>
+      </w:r>
+      <w:r>
+        <w:t>.</w:t>
+      </w:r>
+    </w:p>
+    <w:p>
+      <w:r>
+        <w:t>Intermediate report</w:t>
+      </w:r>
+      <w:r>
+        <w:t>:</w:t>
+      </w:r>
+    </w:p>
     <w:p/>
+    <w:p>
+      <w:r>
+        <w:t>Some works</w:t>
+      </w:r>
+      <w:r>
+        <w:t xml:space="preserve"> as been done so far:</w:t>
+      </w:r>
+    </w:p>
+    <w:p>
+      <w:pPr>
+        <w:pStyle w:val="ListParagraph"/>
+        <w:numPr>
+          <w:ilvl w:val="0"/>
+          <w:numId w:val="3"/>
+        </w:numPr>
+      </w:pPr>
+      <w:r>
+        <w:t xml:space="preserve">Research about the traffic rules and regulation </w:t>
+      </w:r>
+    </w:p>
+    <w:p>
+      <w:pPr>
+        <w:pStyle w:val="ListParagraph"/>
+        <w:numPr>
+          <w:ilvl w:val="0"/>
+          <w:numId w:val="3"/>
+        </w:numPr>
+      </w:pPr>
+      <w:r>
+        <w:t xml:space="preserve">Simple </w:t>
+      </w:r>
+      <w:proofErr w:type="spellStart"/>
+      <w:r>
+        <w:t>visuzation</w:t>
+      </w:r>
+      <w:proofErr w:type="spellEnd"/>
+      <w:r>
+        <w:t xml:space="preserve"> </w:t>
+      </w:r>
+      <w:r>
+        <w:t>case base on LPS studio show as follow</w:t>
+      </w:r>
+      <w:r>
+        <w:t>:</w:t>
+      </w:r>
+    </w:p>
+    <w:p>
+      <w:pPr>
+        <w:pStyle w:val="ListParagraph"/>
+        <w:numPr>
+          <w:ilvl w:val="0"/>
+          <w:numId w:val="3"/>
+        </w:numPr>
+      </w:pPr>
+      <w:r>
+        <w:rPr>
+          <w:noProof/>
+        </w:rPr>
+        <w:drawing>
+          <wp:inline distT="0" distB="0" distL="0" distR="0" wp14:anchorId="6EF736AB" wp14:editId="7D51D439">
+            <wp:extent cx="5727700" cy="2565466"/>
+            <wp:effectExtent l="0" t="0" r="0" b="0"/>
+            <wp:docPr id="7" name="Picture 7" descr="../../Screenshot%202019-06-03%20at%2011.15.06.png"/>
+            <wp:cNvGraphicFramePr>
+              <a:graphicFrameLocks xmlns:a="http://schemas.openxmlformats.org/drawingml/2006/main" noChangeAspect="1"/>
+            </wp:cNvGraphicFramePr>
+            <a:graphic xmlns:a="http://schemas.openxmlformats.org/drawingml/2006/main">
+              <a:graphicData uri="http://schemas.openxmlformats.org/drawingml/2006/picture">
+                <pic:pic xmlns:pic="http://schemas.openxmlformats.org/drawingml/2006/picture">
+                  <pic:nvPicPr>
+                    <pic:cNvPr id="0" name="Picture 7" descr="../../Screenshot%202019-06-03%20at%2011.15.06.png"/>
+                    <pic:cNvPicPr>
+                      <a:picLocks noChangeAspect="1" noChangeArrowheads="1"/>
+                    </pic:cNvPicPr>
+                  </pic:nvPicPr>
+                  <pic:blipFill>
+                    <a:blip r:embed="rId6">
+                      <a:extLst>
+                        <a:ext uri="{28A0092B-C50C-407E-A947-70E740481C1C}">
+                          <a14:useLocalDpi xmlns:a14="http://schemas.microsoft.com/office/drawing/2010/main" val="0"/>
+                        </a:ext>
+                      </a:extLst>
+                    </a:blip>
+                    <a:srcRect/>
+                    <a:stretch>
+                      <a:fillRect/>
+                    </a:stretch>
+                  </pic:blipFill>
+                  <pic:spPr bwMode="auto">
+                    <a:xfrm>
+                      <a:off x="0" y="0"/>
+                      <a:ext cx="5727700" cy="2565466"/>
+                    </a:xfrm>
+                    <a:prstGeom prst="rect">
+                      <a:avLst/>
+                    </a:prstGeom>
+                    <a:noFill/>
+                    <a:ln>
+                      <a:noFill/>
+                    </a:ln>
+                  </pic:spPr>
+                </pic:pic>
+              </a:graphicData>
+            </a:graphic>
+          </wp:inline>
+        </w:drawing>
+      </w:r>
+    </w:p>
+    <w:p>
+      <w:pPr>
+        <w:pStyle w:val="ListParagraph"/>
+      </w:pPr>
+      <w:r>
+        <w:rPr>
+          <w:noProof/>
+        </w:rPr>
+        <w:drawing>
+          <wp:inline distT="0" distB="0" distL="0" distR="0" wp14:anchorId="2C21370B" wp14:editId="49A4E0BF">
+            <wp:extent cx="5719445" cy="3554730"/>
+            <wp:effectExtent l="0" t="0" r="0" b="1270"/>
+            <wp:docPr id="6" name="Picture 6" descr="../../Screenshot%202019-06-03%20at%2011.15.35.png"/>
+            <wp:cNvGraphicFramePr>
+              <a:graphicFrameLocks xmlns:a="http://schemas.openxmlformats.org/drawingml/2006/main" noChangeAspect="1"/>
+            </wp:cNvGraphicFramePr>
+            <a:graphic xmlns:a="http://schemas.openxmlformats.org/drawingml/2006/main">
+              <a:graphicData uri="http://schemas.openxmlformats.org/drawingml/2006/picture">
+                <pic:pic xmlns:pic="http://schemas.openxmlformats.org/drawingml/2006/picture">
+                  <pic:nvPicPr>
+                    <pic:cNvPr id="0" name="Picture 6" descr="../../Screenshot%202019-06-03%20at%2011.15.35.png"/>
+                    <pic:cNvPicPr>
+                      <a:picLocks noChangeAspect="1" noChangeArrowheads="1"/>
+                    </pic:cNvPicPr>
+                  </pic:nvPicPr>
+                  <pic:blipFill>
+                    <a:blip r:embed="rId7">
+                      <a:extLst>
+                        <a:ext uri="{28A0092B-C50C-407E-A947-70E740481C1C}">
+                          <a14:useLocalDpi xmlns:a14="http://schemas.microsoft.com/office/drawing/2010/main" val="0"/>
+                        </a:ext>
+                      </a:extLst>
+                    </a:blip>
+                    <a:srcRect/>
+                    <a:stretch>
+                      <a:fillRect/>
+                    </a:stretch>
+                  </pic:blipFill>
+                  <pic:spPr bwMode="auto">
+                    <a:xfrm>
+                      <a:off x="0" y="0"/>
+                      <a:ext cx="5719445" cy="3554730"/>
+                    </a:xfrm>
+                    <a:prstGeom prst="rect">
+                      <a:avLst/>
+                    </a:prstGeom>
+                    <a:noFill/>
+                    <a:ln>
+                      <a:noFill/>
+                    </a:ln>
+                  </pic:spPr>
+                </pic:pic>
+              </a:graphicData>
+            </a:graphic>
+          </wp:inline>
+        </w:drawing>
+      </w:r>
+    </w:p>
+    <w:p>
+      <w:pPr>
+        <w:pStyle w:val="ListParagraph"/>
+      </w:pPr>
+    </w:p>
+    <w:p>
+      <w:pPr>
+        <w:pStyle w:val="ListParagraph"/>
+        <w:numPr>
+          <w:ilvl w:val="0"/>
+          <w:numId w:val="3"/>
+        </w:numPr>
+      </w:pPr>
+      <w:r>
+        <w:t>Research about the classic front-end design which from up the idea of u</w:t>
+      </w:r>
+      <w:r>
+        <w:t xml:space="preserve">sing pixi.js to </w:t>
+      </w:r>
+      <w:r>
+        <w:t xml:space="preserve">do </w:t>
+      </w:r>
+      <w:r>
+        <w:t>visualiz</w:t>
+      </w:r>
+      <w:r>
+        <w:t>ation</w:t>
+      </w:r>
+      <w:r>
+        <w:t>.</w:t>
+      </w:r>
+      <w:r>
+        <w:t xml:space="preserve"> A simple case demo has given as follow:</w:t>
+      </w:r>
+    </w:p>
+    <w:p>
+      <w:pPr>
+        <w:pStyle w:val="ListParagraph"/>
+      </w:pPr>
+      <w:r>
+        <w:rPr>
+          <w:noProof/>
+        </w:rPr>
+        <w:drawing>
+          <wp:inline distT="0" distB="0" distL="0" distR="0" wp14:anchorId="0B549A92" wp14:editId="33033261">
+            <wp:extent cx="5728970" cy="4497070"/>
+            <wp:effectExtent l="0" t="0" r="11430" b="0"/>
+            <wp:docPr id="9" name="Picture 9" descr="../../Screenshot%202019-06-03%20at%2011.18.34.png"/>
+            <wp:cNvGraphicFramePr>
+              <a:graphicFrameLocks xmlns:a="http://schemas.openxmlformats.org/drawingml/2006/main" noChangeAspect="1"/>
+            </wp:cNvGraphicFramePr>
+            <a:graphic xmlns:a="http://schemas.openxmlformats.org/drawingml/2006/main">
+              <a:graphicData uri="http://schemas.openxmlformats.org/drawingml/2006/picture">
+                <pic:pic xmlns:pic="http://schemas.openxmlformats.org/drawingml/2006/picture">
+                  <pic:nvPicPr>
+                    <pic:cNvPr id="0" name="Picture 8" descr="../../Screenshot%202019-06-03%20at%2011.18.34.png"/>
+                    <pic:cNvPicPr>
+                      <a:picLocks noChangeAspect="1" noChangeArrowheads="1"/>
+                    </pic:cNvPicPr>
+                  </pic:nvPicPr>
+                  <pic:blipFill>
+                    <a:blip r:embed="rId8">
+                      <a:extLst>
+                        <a:ext uri="{28A0092B-C50C-407E-A947-70E740481C1C}">
+                          <a14:useLocalDpi xmlns:a14="http://schemas.microsoft.com/office/drawing/2010/main" val="0"/>
+                        </a:ext>
+                      </a:extLst>
+                    </a:blip>
+                    <a:srcRect/>
+                    <a:stretch>
+                      <a:fillRect/>
+                    </a:stretch>
+                  </pic:blipFill>
+                  <pic:spPr bwMode="auto">
+                    <a:xfrm>
+                      <a:off x="0" y="0"/>
+                      <a:ext cx="5728970" cy="4497070"/>
+                    </a:xfrm>
+                    <a:prstGeom prst="rect">
+                      <a:avLst/>
+                    </a:prstGeom>
+                    <a:noFill/>
+                    <a:ln>
+                      <a:noFill/>
+                    </a:ln>
+                  </pic:spPr>
+                </pic:pic>
+              </a:graphicData>
+            </a:graphic>
+          </wp:inline>
+        </w:drawing>
+      </w:r>
+    </w:p>
+    <w:p>
+      <w:pPr>
+        <w:pStyle w:val="ListParagraph"/>
+        <w:numPr>
+          <w:ilvl w:val="0"/>
+          <w:numId w:val="3"/>
+        </w:numPr>
+      </w:pPr>
+      <w:r>
+        <w:t xml:space="preserve">Most of the time spend on finding bugs in LPS.js LPS web, LPS </w:t>
+      </w:r>
+      <w:proofErr w:type="spellStart"/>
+      <w:r>
+        <w:t>Cli</w:t>
+      </w:r>
+      <w:proofErr w:type="spellEnd"/>
+      <w:r>
+        <w:t xml:space="preserve"> p2p tracking services.</w:t>
+      </w:r>
+      <w:r>
+        <w:rPr>
+          <w:rFonts w:hint="eastAsia"/>
+        </w:rPr>
+        <w:t xml:space="preserve"> However </w:t>
+      </w:r>
+      <w:r>
+        <w:rPr>
+          <w:lang w:val="en-US"/>
+        </w:rPr>
+        <w:t>most of bugs are easy to avoid and hard to change because the high coupled structure and un document code.</w:t>
+      </w:r>
+    </w:p>
+    <w:p>
+      <w:pPr>
+        <w:ind w:left="360"/>
+      </w:pPr>
+    </w:p>
     <w:p/>
     <w:p>
-      <w:r>
-        <w:t>Intermediate report</w:t>
-      </w:r>
-    </w:p>
-    <w:p/>
-    <w:p>
+      <w:pPr>
+        <w:rPr>
+          <w:lang w:val="en-US"/>
+        </w:rPr>
+      </w:pPr>
       <w:r>
         <w:t>Evaluation</w:t>
+      </w:r>
+      <w:r>
+        <w:rPr>
+          <w:lang w:val="en-US"/>
+        </w:rPr>
+        <w:t xml:space="preserve">: To summary the problem and avoid the problems in the future, A good project should at least fulfill the point below. </w:t>
       </w:r>
     </w:p>
     <w:p>
@@ -460,6 +984,9 @@
       <w:r>
         <w:t>Easy to use up to an educational level. People have no programming experience should be able to program in LPS and visualise the code after going through the tutorial provided</w:t>
       </w:r>
+      <w:r>
+        <w:t>. LPS visitation should have well documented code.</w:t>
+      </w:r>
     </w:p>
     <w:p>
       <w:pPr>
@@ -492,13 +1019,27 @@
         <w:rPr>
           <w:rFonts w:ascii="Times New Roman" w:eastAsia="Times New Roman" w:hAnsi="Times New Roman" w:cs="Times New Roman"/>
         </w:rPr>
-        <w:t xml:space="preserve">This means the code should is efficient to development low coupled and low coherence. Program should be hosted on a server and running in a reasonable amount of time. Also it should be </w:t>
-      </w:r>
-      <w:proofErr w:type="spellStart"/>
+        <w:t xml:space="preserve">This means the code should is efficient to development low coupled and low coherence. Program should be hosted on a server and running in a reasonable amount of time. </w:t>
+      </w:r>
+      <w:proofErr w:type="gramStart"/>
       <w:r>
         <w:rPr>
           <w:rFonts w:ascii="Times New Roman" w:eastAsia="Times New Roman" w:hAnsi="Times New Roman" w:cs="Times New Roman"/>
         </w:rPr>
+        <w:t>Also</w:t>
+      </w:r>
+      <w:proofErr w:type="gramEnd"/>
+      <w:r>
+        <w:rPr>
+          <w:rFonts w:ascii="Times New Roman" w:eastAsia="Times New Roman" w:hAnsi="Times New Roman" w:cs="Times New Roman"/>
+        </w:rPr>
+        <w:t xml:space="preserve"> it should be </w:t>
+      </w:r>
+      <w:proofErr w:type="spellStart"/>
+      <w:r>
+        <w:rPr>
+          <w:rFonts w:ascii="Times New Roman" w:eastAsia="Times New Roman" w:hAnsi="Times New Roman" w:cs="Times New Roman"/>
+        </w:rPr>
         <w:t>effienct</w:t>
       </w:r>
       <w:proofErr w:type="spellEnd"/>
@@ -506,16 +1047,152 @@
         <w:rPr>
           <w:rFonts w:ascii="Times New Roman" w:eastAsia="Times New Roman" w:hAnsi="Times New Roman" w:cs="Times New Roman"/>
         </w:rPr>
-        <w:t xml:space="preserve"> to be extended </w:t>
+        <w:t xml:space="preserve"> to be extended  </w:t>
+      </w:r>
+    </w:p>
+    <w:p>
+      <w:pPr>
+        <w:pStyle w:val="ListParagraph"/>
+        <w:numPr>
+          <w:ilvl w:val="0"/>
+          <w:numId w:val="2"/>
+        </w:numPr>
+        <w:rPr>
+          <w:rFonts w:ascii="Times New Roman" w:eastAsia="Times New Roman" w:hAnsi="Times New Roman" w:cs="Times New Roman"/>
+        </w:rPr>
+      </w:pPr>
+      <w:r>
+        <w:rPr>
+          <w:rFonts w:ascii="Helvetica" w:eastAsia="Times New Roman" w:hAnsi="Helvetica" w:cs="Times New Roman"/>
+          <w:sz w:val="31"/>
+          <w:szCs w:val="31"/>
+          <w:shd w:val="clear" w:color="auto" w:fill="E4E8EE"/>
+        </w:rPr>
+        <w:t>Reusability</w:t>
+      </w:r>
+    </w:p>
+    <w:p>
+      <w:pPr>
+        <w:rPr>
+          <w:rFonts w:ascii="Times New Roman" w:eastAsia="Times New Roman" w:hAnsi="Times New Roman" w:cs="Times New Roman"/>
+          <w:b/>
+        </w:rPr>
+      </w:pPr>
+      <w:r>
+        <w:rPr>
+          <w:rFonts w:ascii="Times New Roman" w:eastAsia="Times New Roman" w:hAnsi="Times New Roman" w:cs="Times New Roman"/>
+        </w:rPr>
+        <w:t xml:space="preserve">As we have </w:t>
+      </w:r>
+      <w:proofErr w:type="spellStart"/>
+      <w:r>
+        <w:rPr>
+          <w:rFonts w:ascii="Times New Roman" w:eastAsia="Times New Roman" w:hAnsi="Times New Roman" w:cs="Times New Roman"/>
+        </w:rPr>
+        <w:t>desctibe</w:t>
+      </w:r>
+      <w:proofErr w:type="spellEnd"/>
+      <w:r>
+        <w:rPr>
+          <w:rFonts w:ascii="Times New Roman" w:eastAsia="Times New Roman" w:hAnsi="Times New Roman" w:cs="Times New Roman"/>
+        </w:rPr>
+        <w:t xml:space="preserve"> the problem about the previous visualization tool </w:t>
+      </w:r>
+      <w:proofErr w:type="spellStart"/>
+      <w:r>
+        <w:rPr>
+          <w:rFonts w:ascii="Times New Roman" w:eastAsia="Times New Roman" w:hAnsi="Times New Roman" w:cs="Times New Roman"/>
+        </w:rPr>
+        <w:t>LPS</w:t>
+      </w:r>
+      <w:r>
+        <w:rPr>
+          <w:rFonts w:ascii="Times New Roman" w:eastAsia="Times New Roman" w:hAnsi="Times New Roman" w:cs="Times New Roman"/>
+        </w:rPr>
+        <w:t>.studio</w:t>
+      </w:r>
+      <w:proofErr w:type="spellEnd"/>
+      <w:r>
+        <w:rPr>
+          <w:rFonts w:ascii="Times New Roman" w:eastAsia="Times New Roman" w:hAnsi="Times New Roman" w:cs="Times New Roman"/>
+        </w:rPr>
+        <w:t xml:space="preserve"> and the </w:t>
+      </w:r>
+      <w:proofErr w:type="spellStart"/>
+      <w:r>
+        <w:rPr>
+          <w:rFonts w:ascii="Times New Roman" w:eastAsia="Times New Roman" w:hAnsi="Times New Roman" w:cs="Times New Roman"/>
+        </w:rPr>
+        <w:t>lps</w:t>
+      </w:r>
+      <w:proofErr w:type="spellEnd"/>
+      <w:r>
+        <w:rPr>
+          <w:rFonts w:ascii="Times New Roman" w:eastAsia="Times New Roman" w:hAnsi="Times New Roman" w:cs="Times New Roman"/>
+        </w:rPr>
+        <w:t xml:space="preserve"> web version. </w:t>
+      </w:r>
+      <w:r>
+        <w:rPr>
+          <w:rFonts w:ascii="Times New Roman" w:eastAsia="Times New Roman" w:hAnsi="Times New Roman" w:cs="Times New Roman"/>
+        </w:rPr>
+        <w:t xml:space="preserve">It should be easy to extend. All the back-end development should be based on the lps.ls. </w:t>
+      </w:r>
+      <w:r>
+        <w:t>Code for LPS.js is not docum</w:t>
       </w:r>
       <w:bookmarkStart w:id="0" w:name="_GoBack"/>
       <w:bookmarkEnd w:id="0"/>
       <w:r>
+        <w:t xml:space="preserve">ented. Development might be too quick to </w:t>
+      </w:r>
+      <w:proofErr w:type="gramStart"/>
+      <w:r>
+        <w:t>documented</w:t>
+      </w:r>
+      <w:proofErr w:type="gramEnd"/>
+      <w:r>
+        <w:t xml:space="preserve"> the code hence there are too many over-line function and useless variable and unnecessary function </w:t>
+      </w:r>
+      <w:r>
+        <w:t>call-back</w:t>
+      </w:r>
+      <w:r>
+        <w:t xml:space="preserve"> etc. LPS visualization should keep the code as simple as possible also well </w:t>
+      </w:r>
+      <w:r>
+        <w:t>documented</w:t>
+      </w:r>
+      <w:r>
+        <w:t xml:space="preserve">. </w:t>
+      </w:r>
+      <w:r>
+        <w:t xml:space="preserve">Testing should be formed to testing some key boundary as well the unit testing. </w:t>
+      </w:r>
+    </w:p>
+    <w:p>
+      <w:pPr>
         <w:rPr>
           <w:rFonts w:ascii="Times New Roman" w:eastAsia="Times New Roman" w:hAnsi="Times New Roman" w:cs="Times New Roman"/>
-        </w:rPr>
-        <w:t xml:space="preserve"> </w:t>
-      </w:r>
+          <w:b/>
+        </w:rPr>
+      </w:pPr>
+    </w:p>
+    <w:p>
+      <w:pPr>
+        <w:rPr>
+          <w:rFonts w:ascii="Times New Roman" w:eastAsia="Times New Roman" w:hAnsi="Times New Roman" w:cs="Times New Roman"/>
+          <w:b/>
+        </w:rPr>
+      </w:pPr>
+    </w:p>
+    <w:p>
+      <w:pPr>
+        <w:rPr>
+          <w:rFonts w:ascii="Times New Roman" w:eastAsia="Times New Roman" w:hAnsi="Times New Roman" w:cs="Times New Roman"/>
+          <w:b/>
+        </w:rPr>
+      </w:pPr>
     </w:p>
     <w:sectPr>
       <w:pgSz w:w="11900" w:h="16840"/>
@@ -532,7 +1209,7 @@
   <w:abstractNum w:abstractNumId="0">
     <w:nsid w:val="0ADA08BD"/>
     <w:multiLevelType w:val="hybridMultilevel"/>
-    <w:tmpl w:val="3EC20DD6"/>
+    <w:tmpl w:val="C2D61F7A"/>
     <w:lvl w:ilvl="0" w:tplc="08090001">
       <w:start w:val="1"/>
       <w:numFmt w:val="bullet"/>
@@ -645,7 +1322,120 @@
   <w:abstractNum w:abstractNumId="1">
     <w:nsid w:val="5EE705D8"/>
     <w:multiLevelType w:val="hybridMultilevel"/>
-    <w:tmpl w:val="A6467DC8"/>
+    <w:tmpl w:val="F1DC326C"/>
+    <w:lvl w:ilvl="0" w:tplc="08090001">
+      <w:start w:val="1"/>
+      <w:numFmt w:val="bullet"/>
+      <w:lvlText w:val=""/>
+      <w:lvlJc w:val="left"/>
+      <w:pPr>
+        <w:ind w:left="720" w:hanging="360"/>
+      </w:pPr>
+      <w:rPr>
+        <w:rFonts w:ascii="Symbol" w:hAnsi="Symbol" w:hint="default"/>
+      </w:rPr>
+    </w:lvl>
+    <w:lvl w:ilvl="1" w:tplc="08090003" w:tentative="1">
+      <w:start w:val="1"/>
+      <w:numFmt w:val="bullet"/>
+      <w:lvlText w:val="o"/>
+      <w:lvlJc w:val="left"/>
+      <w:pPr>
+        <w:ind w:left="1440" w:hanging="360"/>
+      </w:pPr>
+      <w:rPr>
+        <w:rFonts w:ascii="Courier New" w:hAnsi="Courier New" w:cs="Courier New" w:hint="default"/>
+      </w:rPr>
+    </w:lvl>
+    <w:lvl w:ilvl="2" w:tplc="08090005" w:tentative="1">
+      <w:start w:val="1"/>
+      <w:numFmt w:val="bullet"/>
+      <w:lvlText w:val=""/>
+      <w:lvlJc w:val="left"/>
+      <w:pPr>
+        <w:ind w:left="2160" w:hanging="360"/>
+      </w:pPr>
+      <w:rPr>
+        <w:rFonts w:ascii="Wingdings" w:hAnsi="Wingdings" w:hint="default"/>
+      </w:rPr>
+    </w:lvl>
+    <w:lvl w:ilvl="3" w:tplc="08090001" w:tentative="1">
+      <w:start w:val="1"/>
+      <w:numFmt w:val="bullet"/>
+      <w:lvlText w:val=""/>
+      <w:lvlJc w:val="left"/>
+      <w:pPr>
+        <w:ind w:left="2880" w:hanging="360"/>
+      </w:pPr>
+      <w:rPr>
+        <w:rFonts w:ascii="Symbol" w:hAnsi="Symbol" w:hint="default"/>
+      </w:rPr>
+    </w:lvl>
+    <w:lvl w:ilvl="4" w:tplc="08090003" w:tentative="1">
+      <w:start w:val="1"/>
+      <w:numFmt w:val="bullet"/>
+      <w:lvlText w:val="o"/>
+      <w:lvlJc w:val="left"/>
+      <w:pPr>
+        <w:ind w:left="3600" w:hanging="360"/>
+      </w:pPr>
+      <w:rPr>
+        <w:rFonts w:ascii="Courier New" w:hAnsi="Courier New" w:cs="Courier New" w:hint="default"/>
+      </w:rPr>
+    </w:lvl>
+    <w:lvl w:ilvl="5" w:tplc="08090005" w:tentative="1">
+      <w:start w:val="1"/>
+      <w:numFmt w:val="bullet"/>
+      <w:lvlText w:val=""/>
+      <w:lvlJc w:val="left"/>
+      <w:pPr>
+        <w:ind w:left="4320" w:hanging="360"/>
+      </w:pPr>
+      <w:rPr>
+        <w:rFonts w:ascii="Wingdings" w:hAnsi="Wingdings" w:hint="default"/>
+      </w:rPr>
+    </w:lvl>
+    <w:lvl w:ilvl="6" w:tplc="08090001" w:tentative="1">
+      <w:start w:val="1"/>
+      <w:numFmt w:val="bullet"/>
+      <w:lvlText w:val=""/>
+      <w:lvlJc w:val="left"/>
+      <w:pPr>
+        <w:ind w:left="5040" w:hanging="360"/>
+      </w:pPr>
+      <w:rPr>
+        <w:rFonts w:ascii="Symbol" w:hAnsi="Symbol" w:hint="default"/>
+      </w:rPr>
+    </w:lvl>
+    <w:lvl w:ilvl="7" w:tplc="08090003" w:tentative="1">
+      <w:start w:val="1"/>
+      <w:numFmt w:val="bullet"/>
+      <w:lvlText w:val="o"/>
+      <w:lvlJc w:val="left"/>
+      <w:pPr>
+        <w:ind w:left="5760" w:hanging="360"/>
+      </w:pPr>
+      <w:rPr>
+        <w:rFonts w:ascii="Courier New" w:hAnsi="Courier New" w:cs="Courier New" w:hint="default"/>
+      </w:rPr>
+    </w:lvl>
+    <w:lvl w:ilvl="8" w:tplc="08090005" w:tentative="1">
+      <w:start w:val="1"/>
+      <w:numFmt w:val="bullet"/>
+      <w:lvlText w:val=""/>
+      <w:lvlJc w:val="left"/>
+      <w:pPr>
+        <w:ind w:left="6480" w:hanging="360"/>
+      </w:pPr>
+      <w:rPr>
+        <w:rFonts w:ascii="Wingdings" w:hAnsi="Wingdings" w:hint="default"/>
+      </w:rPr>
+    </w:lvl>
+  </w:abstractNum>
+  <w:abstractNum w:abstractNumId="2">
+    <w:nsid w:val="693C7B20"/>
+    <w:multiLevelType w:val="hybridMultilevel"/>
+    <w:tmpl w:val="B3F8D86C"/>
     <w:lvl w:ilvl="0" w:tplc="08090001">
       <w:start w:val="1"/>
       <w:numFmt w:val="bullet"/>
@@ -760,6 +1550,9 @@
   </w:num>
   <w:num w:numId="2">
     <w:abstractNumId w:val="0"/>
+  </w:num>
+  <w:num w:numId="3">
+    <w:abstractNumId w:val="2"/>
   </w:num>
 </w:numbering>
 </file>

</xml_diff>